<commit_message>
imagenes proyecto S3k legal y appLegal
separaa secciones del informe
</commit_message>
<xml_diff>
--- a/INFORME_PRACTICAS_EPIS-SOFTWARE3000.docx
+++ b/INFORME_PRACTICAS_EPIS-SOFTWARE3000.docx
@@ -548,7 +548,6 @@
           <w:docPartUnique/>
         </w:docPartObj>
       </w:sdtPr>
-      <w:sdtEndPr/>
       <w:sdtContent>
         <w:p>
           <w:pPr>
@@ -9662,6 +9661,17 @@
       <w:r>
         <w:t>4.1 Sistema</w:t>
       </w:r>
+      <w:r>
+        <w:t xml:space="preserve"> de </w:t>
+      </w:r>
+      <w:proofErr w:type="spellStart"/>
+      <w:r>
+        <w:t>Tramite</w:t>
+      </w:r>
+      <w:proofErr w:type="spellEnd"/>
+      <w:r>
+        <w:t xml:space="preserve"> Legal</w:t>
+      </w:r>
     </w:p>
     <w:p/>
     <w:p>
@@ -9763,7 +9773,19 @@
         <w:rPr>
           <w:rFonts w:ascii="Arial" w:eastAsia="Arial Narrow" w:hAnsi="Arial" w:cs="Arial"/>
         </w:rPr>
-        <w:t xml:space="preserve">En esta sección se describirá con más detalle el proyecto </w:t>
+        <w:t>E</w:t>
+      </w:r>
+      <w:r>
+        <w:rPr>
+          <w:rFonts w:ascii="Arial" w:eastAsia="Arial Narrow" w:hAnsi="Arial" w:cs="Arial"/>
+        </w:rPr>
+        <w:t>sta sección se describe</w:t>
+      </w:r>
+      <w:r>
+        <w:rPr>
+          <w:rFonts w:ascii="Arial" w:eastAsia="Arial Narrow" w:hAnsi="Arial" w:cs="Arial"/>
+        </w:rPr>
+        <w:t xml:space="preserve"> con más detalle el proyecto </w:t>
       </w:r>
       <w:r>
         <w:rPr>
@@ -9891,7 +9913,15 @@
         <w:rPr>
           <w:rFonts w:ascii="Arial" w:eastAsia="Arial Narrow" w:hAnsi="Arial" w:cs="Arial"/>
         </w:rPr>
-        <w:t>SOFTWARE 3000</w:t>
+        <w:t xml:space="preserve">SOFTWARE </w:t>
+      </w:r>
+      <w:bookmarkStart w:id="79" w:name="_GoBack"/>
+      <w:bookmarkEnd w:id="79"/>
+      <w:r>
+        <w:rPr>
+          <w:rFonts w:ascii="Arial" w:eastAsia="Arial Narrow" w:hAnsi="Arial" w:cs="Arial"/>
+        </w:rPr>
+        <w:t>3000</w:t>
       </w:r>
       <w:r>
         <w:rPr>
@@ -9914,9 +9944,9 @@
           <w:szCs w:val="22"/>
         </w:rPr>
       </w:pPr>
-      <w:bookmarkStart w:id="79" w:name="_houv1e41xpti" w:colFirst="0" w:colLast="0"/>
-      <w:bookmarkStart w:id="80" w:name="_Toc530339726"/>
-      <w:bookmarkEnd w:id="79"/>
+      <w:bookmarkStart w:id="80" w:name="_houv1e41xpti" w:colFirst="0" w:colLast="0"/>
+      <w:bookmarkStart w:id="81" w:name="_Toc530339726"/>
+      <w:bookmarkEnd w:id="80"/>
       <w:r>
         <w:rPr>
           <w:rFonts w:ascii="Arial" w:eastAsia="Arial Narrow" w:hAnsi="Arial" w:cs="Arial"/>
@@ -9937,7 +9967,7 @@
         </w:rPr>
         <w:t>Justificación de la propuesta de la solución</w:t>
       </w:r>
-      <w:bookmarkEnd w:id="80"/>
+      <w:bookmarkEnd w:id="81"/>
     </w:p>
     <w:p>
       <w:pPr>
@@ -9955,8 +9985,8 @@
           <w:rFonts w:ascii="Arial" w:eastAsia="Arial Narrow" w:hAnsi="Arial" w:cs="Arial"/>
         </w:rPr>
       </w:pPr>
-      <w:bookmarkStart w:id="81" w:name="_3eqwu8oaymm" w:colFirst="0" w:colLast="0"/>
-      <w:bookmarkEnd w:id="81"/>
+      <w:bookmarkStart w:id="82" w:name="_3eqwu8oaymm" w:colFirst="0" w:colLast="0"/>
+      <w:bookmarkEnd w:id="82"/>
       <w:r>
         <w:rPr>
           <w:rFonts w:ascii="Arial" w:eastAsia="Arial Narrow" w:hAnsi="Arial" w:cs="Arial"/>
@@ -10031,8 +10061,8 @@
           <w:rFonts w:ascii="Arial" w:eastAsia="Arial Narrow" w:hAnsi="Arial" w:cs="Arial"/>
         </w:rPr>
       </w:pPr>
-      <w:bookmarkStart w:id="82" w:name="_hd7zm96oy205" w:colFirst="0" w:colLast="0"/>
-      <w:bookmarkEnd w:id="82"/>
+      <w:bookmarkStart w:id="83" w:name="_hd7zm96oy205" w:colFirst="0" w:colLast="0"/>
+      <w:bookmarkEnd w:id="83"/>
       <w:r>
         <w:rPr>
           <w:rFonts w:ascii="Arial" w:eastAsia="Arial Narrow" w:hAnsi="Arial" w:cs="Arial"/>
@@ -10107,8 +10137,8 @@
           <w:rFonts w:ascii="Arial" w:eastAsia="Arial Narrow" w:hAnsi="Arial" w:cs="Arial"/>
         </w:rPr>
       </w:pPr>
-      <w:bookmarkStart w:id="83" w:name="_fz146simka6c" w:colFirst="0" w:colLast="0"/>
-      <w:bookmarkEnd w:id="83"/>
+      <w:bookmarkStart w:id="84" w:name="_fz146simka6c" w:colFirst="0" w:colLast="0"/>
+      <w:bookmarkEnd w:id="84"/>
       <w:r>
         <w:rPr>
           <w:rFonts w:ascii="Arial" w:eastAsia="Arial Narrow" w:hAnsi="Arial" w:cs="Arial"/>
@@ -10159,8 +10189,8 @@
           <w:rFonts w:ascii="Arial" w:eastAsia="Arial Narrow" w:hAnsi="Arial" w:cs="Arial"/>
         </w:rPr>
       </w:pPr>
-      <w:bookmarkStart w:id="84" w:name="_thlqaet5bd4m" w:colFirst="0" w:colLast="0"/>
-      <w:bookmarkEnd w:id="84"/>
+      <w:bookmarkStart w:id="85" w:name="_thlqaet5bd4m" w:colFirst="0" w:colLast="0"/>
+      <w:bookmarkEnd w:id="85"/>
       <w:r>
         <w:rPr>
           <w:rFonts w:ascii="Arial" w:eastAsia="Arial Narrow" w:hAnsi="Arial" w:cs="Arial"/>
@@ -10199,8 +10229,8 @@
           <w:rFonts w:ascii="Arial" w:eastAsia="Arial Narrow" w:hAnsi="Arial" w:cs="Arial"/>
         </w:rPr>
       </w:pPr>
-      <w:bookmarkStart w:id="85" w:name="_3t6mm15lep8y" w:colFirst="0" w:colLast="0"/>
-      <w:bookmarkEnd w:id="85"/>
+      <w:bookmarkStart w:id="86" w:name="_3t6mm15lep8y" w:colFirst="0" w:colLast="0"/>
+      <w:bookmarkEnd w:id="86"/>
       <w:r>
         <w:rPr>
           <w:rFonts w:ascii="Arial" w:eastAsia="Arial Narrow" w:hAnsi="Arial" w:cs="Arial"/>
@@ -10263,8 +10293,8 @@
           <w:rFonts w:ascii="Arial" w:eastAsia="Arial Narrow" w:hAnsi="Arial" w:cs="Arial"/>
         </w:rPr>
       </w:pPr>
-      <w:bookmarkStart w:id="86" w:name="_ntyo0or081vx" w:colFirst="0" w:colLast="0"/>
-      <w:bookmarkEnd w:id="86"/>
+      <w:bookmarkStart w:id="87" w:name="_ntyo0or081vx" w:colFirst="0" w:colLast="0"/>
+      <w:bookmarkEnd w:id="87"/>
       <w:r>
         <w:rPr>
           <w:rFonts w:ascii="Arial" w:eastAsia="Arial Narrow" w:hAnsi="Arial" w:cs="Arial"/>
@@ -10298,9 +10328,9 @@
           <w:szCs w:val="22"/>
         </w:rPr>
       </w:pPr>
-      <w:bookmarkStart w:id="87" w:name="_t0dblki8vhm9" w:colFirst="0" w:colLast="0"/>
-      <w:bookmarkStart w:id="88" w:name="_Toc530339727"/>
-      <w:bookmarkEnd w:id="87"/>
+      <w:bookmarkStart w:id="88" w:name="_t0dblki8vhm9" w:colFirst="0" w:colLast="0"/>
+      <w:bookmarkStart w:id="89" w:name="_Toc530339727"/>
+      <w:bookmarkEnd w:id="88"/>
       <w:r>
         <w:rPr>
           <w:rFonts w:ascii="Arial" w:eastAsia="Arial Narrow" w:hAnsi="Arial" w:cs="Arial"/>
@@ -10312,10 +10342,10 @@
         <w:lastRenderedPageBreak/>
         <w:t>5.3.</w:t>
       </w:r>
-      <w:bookmarkStart w:id="89" w:name="_ji9hblli49l8" w:colFirst="0" w:colLast="0"/>
-      <w:bookmarkStart w:id="90" w:name="_j5szux6eub72" w:colFirst="0" w:colLast="0"/>
-      <w:bookmarkEnd w:id="89"/>
+      <w:bookmarkStart w:id="90" w:name="_ji9hblli49l8" w:colFirst="0" w:colLast="0"/>
+      <w:bookmarkStart w:id="91" w:name="_j5szux6eub72" w:colFirst="0" w:colLast="0"/>
       <w:bookmarkEnd w:id="90"/>
+      <w:bookmarkEnd w:id="91"/>
       <w:r>
         <w:rPr>
           <w:rFonts w:ascii="Arial" w:eastAsia="Arial Narrow" w:hAnsi="Arial" w:cs="Arial"/>
@@ -10336,7 +10366,7 @@
         </w:rPr>
         <w:t>Herramientas para utilizar</w:t>
       </w:r>
-      <w:bookmarkEnd w:id="88"/>
+      <w:bookmarkEnd w:id="89"/>
       <w:r>
         <w:rPr>
           <w:rFonts w:ascii="Arial" w:eastAsia="Arial Narrow" w:hAnsi="Arial" w:cs="Arial"/>
@@ -10368,8 +10398,8 @@
           <w:rFonts w:ascii="Arial" w:eastAsia="Arial Narrow" w:hAnsi="Arial" w:cs="Arial"/>
         </w:rPr>
       </w:pPr>
-      <w:bookmarkStart w:id="91" w:name="_p7m706aiaf66" w:colFirst="0" w:colLast="0"/>
-      <w:bookmarkEnd w:id="91"/>
+      <w:bookmarkStart w:id="92" w:name="_p7m706aiaf66" w:colFirst="0" w:colLast="0"/>
+      <w:bookmarkEnd w:id="92"/>
       <w:r>
         <w:rPr>
           <w:rFonts w:ascii="Arial" w:eastAsia="Arial Narrow" w:hAnsi="Arial" w:cs="Arial"/>
@@ -10409,10 +10439,10 @@
           <w:rFonts w:ascii="Arial" w:eastAsia="Arial Narrow" w:hAnsi="Arial" w:cs="Arial"/>
         </w:rPr>
       </w:pPr>
-      <w:bookmarkStart w:id="92" w:name="_jn3qojnnuncr" w:colFirst="0" w:colLast="0"/>
-      <w:bookmarkStart w:id="93" w:name="_z50ik2bldiwx" w:colFirst="0" w:colLast="0"/>
-      <w:bookmarkEnd w:id="92"/>
+      <w:bookmarkStart w:id="93" w:name="_jn3qojnnuncr" w:colFirst="0" w:colLast="0"/>
+      <w:bookmarkStart w:id="94" w:name="_z50ik2bldiwx" w:colFirst="0" w:colLast="0"/>
       <w:bookmarkEnd w:id="93"/>
+      <w:bookmarkEnd w:id="94"/>
       <w:r>
         <w:rPr>
           <w:rFonts w:ascii="Arial" w:eastAsia="Arial Narrow" w:hAnsi="Arial" w:cs="Arial"/>
@@ -10574,7 +10604,7 @@
           <w:szCs w:val="22"/>
         </w:rPr>
       </w:pPr>
-      <w:bookmarkStart w:id="94" w:name="_Toc530339728"/>
+      <w:bookmarkStart w:id="95" w:name="_Toc530339728"/>
       <w:r>
         <w:rPr>
           <w:rFonts w:ascii="Arial" w:hAnsi="Arial" w:cs="Arial"/>
@@ -10606,7 +10636,7 @@
         </w:rPr>
         <w:t>vos del Proyecto</w:t>
       </w:r>
-      <w:bookmarkEnd w:id="94"/>
+      <w:bookmarkEnd w:id="95"/>
     </w:p>
     <w:p>
       <w:pPr>
@@ -10727,9 +10757,9 @@
           <w:szCs w:val="22"/>
         </w:rPr>
       </w:pPr>
-      <w:bookmarkStart w:id="95" w:name="_cbkolyujjpm" w:colFirst="0" w:colLast="0"/>
-      <w:bookmarkStart w:id="96" w:name="_Toc530339729"/>
-      <w:bookmarkEnd w:id="95"/>
+      <w:bookmarkStart w:id="96" w:name="_cbkolyujjpm" w:colFirst="0" w:colLast="0"/>
+      <w:bookmarkStart w:id="97" w:name="_Toc530339729"/>
+      <w:bookmarkEnd w:id="96"/>
       <w:r>
         <w:rPr>
           <w:rFonts w:ascii="Arial" w:eastAsia="Arial Narrow" w:hAnsi="Arial" w:cs="Arial"/>
@@ -10770,7 +10800,7 @@
         </w:rPr>
         <w:t>lan de trabajo</w:t>
       </w:r>
-      <w:bookmarkEnd w:id="96"/>
+      <w:bookmarkEnd w:id="97"/>
     </w:p>
     <w:p>
       <w:pPr>
@@ -10782,7 +10812,7 @@
           <w:color w:val="000000" w:themeColor="text1"/>
         </w:rPr>
       </w:pPr>
-      <w:bookmarkStart w:id="97" w:name="_Toc517131085"/>
+      <w:bookmarkStart w:id="98" w:name="_Toc517131085"/>
       <w:r>
         <w:rPr>
           <w:rFonts w:ascii="Arial" w:hAnsi="Arial" w:cs="Arial"/>
@@ -10833,7 +10863,7 @@
         </w:rPr>
         <w:t>: Plan de Trabajo</w:t>
       </w:r>
-      <w:bookmarkEnd w:id="97"/>
+      <w:bookmarkEnd w:id="98"/>
     </w:p>
     <w:tbl>
       <w:tblPr>
@@ -11306,7 +11336,7 @@
           <w:color w:val="000000" w:themeColor="text1"/>
         </w:rPr>
       </w:pPr>
-      <w:bookmarkStart w:id="98" w:name="_Toc530339730"/>
+      <w:bookmarkStart w:id="99" w:name="_Toc530339730"/>
       <w:r>
         <w:rPr>
           <w:rFonts w:ascii="Arial" w:eastAsia="Arial Narrow" w:hAnsi="Arial" w:cs="Arial"/>
@@ -11391,7 +11421,7 @@
         </w:rPr>
         <w:t xml:space="preserve"> e implementación del Proyecto </w:t>
       </w:r>
-      <w:bookmarkEnd w:id="98"/>
+      <w:bookmarkEnd w:id="99"/>
       <w:r>
         <w:rPr>
           <w:rFonts w:ascii="Arial" w:eastAsia="Arial Narrow" w:hAnsi="Arial" w:cs="Arial"/>
@@ -11536,8 +11566,6 @@
         </w:rPr>
         <w:t>Interaccion</w:t>
       </w:r>
-      <w:bookmarkStart w:id="99" w:name="_GoBack"/>
-      <w:bookmarkEnd w:id="99"/>
       <w:proofErr w:type="spellEnd"/>
     </w:p>
     <w:p>
@@ -23596,7 +23624,6 @@
         <w:docPartUnique/>
       </w:docPartObj>
     </w:sdtPr>
-    <w:sdtEndPr/>
     <w:sdtContent>
       <w:p>
         <w:pPr>
@@ -26772,7 +26799,7 @@
 </file>
 
 <file path=customXml/itemProps1.xml><?xml version="1.0" encoding="utf-8"?>
-<ds:datastoreItem xmlns:ds="http://schemas.openxmlformats.org/officeDocument/2006/customXml" ds:itemID="{7850873B-85AB-4DF3-B3CB-0ED4C10D94AD}">
+<ds:datastoreItem xmlns:ds="http://schemas.openxmlformats.org/officeDocument/2006/customXml" ds:itemID="{FD8AF797-EA96-4ED5-9ADD-E2494B88C1A8}">
   <ds:schemaRefs>
     <ds:schemaRef ds:uri="http://schemas.openxmlformats.org/officeDocument/2006/bibliography"/>
   </ds:schemaRefs>

</xml_diff>